<commit_message>
Pitch e Documento IOT
</commit_message>
<xml_diff>
--- a/Disruptive Architectures IT, IOB & IA/Descricao do Projeto.docx
+++ b/Disruptive Architectures IT, IOB & IA/Descricao do Projeto.docx
@@ -463,6 +463,12 @@
     <w:bookmarkEnd w:id="1" w:displacedByCustomXml="next"/>
     <w:sdt>
       <w:sdtPr>
+        <w:rPr>
+          <w:rFonts w:ascii="Arial" w:eastAsia="Arial" w:hAnsi="Arial" w:cs="Arial"/>
+          <w:color w:val="auto"/>
+          <w:sz w:val="24"/>
+          <w:szCs w:val="24"/>
+        </w:rPr>
         <w:id w:val="-568656984"/>
         <w:docPartObj>
           <w:docPartGallery w:val="Table of Contents"/>
@@ -471,12 +477,8 @@
       </w:sdtPr>
       <w:sdtEndPr>
         <w:rPr>
-          <w:rFonts w:ascii="Arial" w:eastAsia="Arial" w:hAnsi="Arial" w:cs="Arial"/>
           <w:b/>
           <w:bCs/>
-          <w:color w:val="auto"/>
-          <w:sz w:val="24"/>
-          <w:szCs w:val="24"/>
         </w:rPr>
       </w:sdtEndPr>
       <w:sdtContent>
@@ -1036,15 +1038,7 @@
       </w:pPr>
       <w:r>
         <w:tab/>
-        <w:t xml:space="preserve">O projeto BUY.IT consiste em um aplicativo mobile para facilitação dos processos de compras empresariais. A ideia se baseia em intermediar o processo de cotação entre empresas compradoras e fornecedoras, onde após o cadastro do usuário </w:t>
-      </w:r>
-      <w:proofErr w:type="gramStart"/>
-      <w:r>
-        <w:t>o mesmo</w:t>
-      </w:r>
-      <w:proofErr w:type="gramEnd"/>
-      <w:r>
-        <w:t xml:space="preserve"> pode criar uma nova cotação de produto a qualquer momento, e caso seja um fornecedor, pode aceitar uma cotação a qualquer momento. Essa cotação será cadastrada pelo próprio comprador, o qual terá níveis de detalhamento opcionais para cada produto.</w:t>
+        <w:t>O projeto BUY.IT consiste em um aplicativo mobile para facilitação dos processos de compras empresariais. A ideia se baseia em intermediar o processo de cotação entre empresas compradoras e fornecedoras, onde após o cadastro do usuário o mesmo pode criar uma nova cotação de produto a qualquer momento, e caso seja um fornecedor, pode aceitar uma cotação a qualquer momento. Essa cotação será cadastrada pelo próprio comprador, o qual terá níveis de detalhamento opcionais para cada produto.</w:t>
       </w:r>
     </w:p>
     <w:p>
@@ -1196,11 +1190,7 @@
         <w:jc w:val="both"/>
       </w:pPr>
       <w:r>
-        <w:t xml:space="preserve">Após esta tela, o comprador terá campos de texto opcionais como marca, cor, tamanho, </w:t>
-      </w:r>
-      <w:proofErr w:type="gramStart"/>
-      <w:r>
-        <w:t xml:space="preserve">material, </w:t>
+        <w:t xml:space="preserve">Após esta tela, o comprador terá campos de texto opcionais como marca, cor, tamanho, material, </w:t>
       </w:r>
       <w:proofErr w:type="spellStart"/>
       <w:r>
@@ -1208,97 +1198,103 @@
       </w:r>
       <w:proofErr w:type="spellEnd"/>
       <w:r>
-        <w:t>…</w:t>
-      </w:r>
-      <w:proofErr w:type="gramEnd"/>
+        <w:t xml:space="preserve">… </w:t>
+      </w:r>
+    </w:p>
+    <w:p>
+      <w:pPr>
+        <w:ind w:firstLine="720"/>
+        <w:jc w:val="both"/>
+      </w:pPr>
+      <w:r>
+        <w:t>Por fim, o comprador selecionará a ordem de relevância de critérios da compra, sendo eles: Preço, Prazo de Entrega e Qualidade.</w:t>
+      </w:r>
+    </w:p>
+    <w:p>
+      <w:pPr>
+        <w:ind w:firstLine="720"/>
+        <w:jc w:val="both"/>
+      </w:pPr>
+      <w:r>
+        <w:t>Com estas informações, varremos a nossa base de dados onde existirão históricos de todas as cotações já realizadas e com a ajuda da Inteligência Artificial, calcularemos possíveis sugestões para o comprador, como por exemplo a exibição da mensagem:</w:t>
+      </w:r>
+    </w:p>
+    <w:p>
+      <w:pPr>
+        <w:ind w:firstLine="720"/>
+        <w:jc w:val="both"/>
+      </w:pPr>
+    </w:p>
+    <w:p>
+      <w:pPr>
+        <w:ind w:firstLine="720"/>
+        <w:jc w:val="both"/>
+        <w:rPr>
+          <w:i/>
+        </w:rPr>
+      </w:pPr>
+      <w:r>
+        <w:rPr>
+          <w:i/>
+        </w:rPr>
+        <w:t>“Para a quantidade selecionada, a média do valor unitário do Mouse Gamer é de R$ 40,00 e o prazo de recebimento até 7 dias úteis, sendo assim, sugerimos alterações nos dados colocados (opcional)”.</w:t>
+      </w:r>
+    </w:p>
+    <w:p>
+      <w:pPr>
+        <w:ind w:firstLine="720"/>
+        <w:jc w:val="both"/>
+        <w:rPr>
+          <w:i/>
+        </w:rPr>
+      </w:pPr>
+    </w:p>
+    <w:p>
+      <w:pPr>
+        <w:ind w:firstLine="720"/>
+        <w:jc w:val="both"/>
+      </w:pPr>
+      <w:r>
+        <w:t xml:space="preserve">Após finalização da cotação, a proposta é enviada para todos os fornecedores cadastrados na plataforma que tenham a possibilidade de vender o produto, os quais serão divididos em Departamentos e também em </w:t>
+      </w:r>
+      <w:proofErr w:type="spellStart"/>
+      <w:r>
+        <w:t>Tags</w:t>
+      </w:r>
+      <w:proofErr w:type="spellEnd"/>
+      <w:r>
+        <w:t>, porém aplicamos Inteligência Artificial para buscar os fornecedores com melhores avaliações na plataforma e que possam entregar o produto no prazo e valor desejados, ou também para encontrar que tipo de fornecedor pode vender ou não aquele produto.</w:t>
+      </w:r>
+    </w:p>
+    <w:p>
+      <w:pPr>
+        <w:ind w:firstLine="720"/>
+        <w:jc w:val="both"/>
+      </w:pPr>
+      <w:r>
+        <w:t>As cotações funcionarão como uma oferta, onde o fornecedor que puder atender aquela demanda deverá aceitar a cotação</w:t>
+      </w:r>
+      <w:r>
+        <w:t xml:space="preserve"> porém o mesmo não saberá até </w:t>
+      </w:r>
+      <w:r>
+        <w:lastRenderedPageBreak/>
+        <w:t>este momento o valor que o cliente está disposto a pagar pelo produto. Sendo assim, o fornecedor deverá aceitar ou recusar cotações de acordo com quantidades, prazos, produtos, etc.. Após aprovada a cotação, o fornecedor deverá informar o preço unitário que ele está disposto a vender o produto e caso este seja menor ou igual ao valor solicitado pelo comprador, ou dentro de algum range específico de preço (por exemplo uma margem de até 10% acima), o orçamento será</w:t>
+      </w:r>
       <w:r>
         <w:t xml:space="preserve"> </w:t>
       </w:r>
-    </w:p>
-    <w:p>
-      <w:pPr>
-        <w:ind w:firstLine="720"/>
-        <w:jc w:val="both"/>
-      </w:pPr>
-      <w:r>
-        <w:t>Por fim, o comprador selecionará a ordem de relevância de critérios da compra, sendo eles: Preço, Prazo de Entrega e Qualidade.</w:t>
-      </w:r>
-    </w:p>
-    <w:p>
-      <w:pPr>
-        <w:ind w:firstLine="720"/>
-        <w:jc w:val="both"/>
-      </w:pPr>
-      <w:r>
-        <w:t>Com estas informações, varremos a nossa base de dados onde existirão históricos de todas as cotações já realizadas e com a ajuda da Inteligência Artificial, calcularemos possíveis sugestões para o comprador, como por exemplo a exibição da mensagem:</w:t>
-      </w:r>
-    </w:p>
-    <w:p>
-      <w:pPr>
-        <w:ind w:firstLine="720"/>
-        <w:jc w:val="both"/>
-      </w:pPr>
-    </w:p>
-    <w:p>
-      <w:pPr>
-        <w:ind w:firstLine="720"/>
-        <w:jc w:val="both"/>
-        <w:rPr>
-          <w:i/>
-        </w:rPr>
-      </w:pPr>
-      <w:r>
-        <w:rPr>
-          <w:i/>
-        </w:rPr>
-        <w:t>“Para a quantidade selecionada, a média do valor unitário do Mouse Gamer é de R$ 40,00 e o prazo de recebimento até 7 dias úteis, sendo assim, sugerimos alterações nos dados colocados (opcional)”.</w:t>
-      </w:r>
-    </w:p>
-    <w:p>
-      <w:pPr>
-        <w:ind w:firstLine="720"/>
-        <w:jc w:val="both"/>
-        <w:rPr>
-          <w:i/>
-        </w:rPr>
-      </w:pPr>
-    </w:p>
-    <w:p>
-      <w:pPr>
-        <w:ind w:firstLine="720"/>
-        <w:jc w:val="both"/>
-      </w:pPr>
-      <w:r>
-        <w:t xml:space="preserve">Após finalização da cotação, a proposta é enviada para todos os fornecedores cadastrados na plataforma que tenham a possibilidade de vender o produto, os quais serão divididos em Departamentos </w:t>
-      </w:r>
-      <w:proofErr w:type="gramStart"/>
-      <w:r>
-        <w:t>e também</w:t>
-      </w:r>
-      <w:proofErr w:type="gramEnd"/>
-      <w:r>
-        <w:t xml:space="preserve"> em </w:t>
-      </w:r>
-      <w:proofErr w:type="spellStart"/>
-      <w:r>
-        <w:t>Tags</w:t>
-      </w:r>
-      <w:proofErr w:type="spellEnd"/>
-      <w:r>
-        <w:t>, porém aplicamos Inteligência Artificial para buscar os fornecedores com melhores avaliações na plataforma e que possam entregar o produto no prazo e valor desejados, ou também para encontrar que tipo de fornecedor pode vender ou não aquele produto.</w:t>
-      </w:r>
-    </w:p>
-    <w:p>
-      <w:pPr>
-        <w:ind w:firstLine="720"/>
-        <w:jc w:val="both"/>
-      </w:pPr>
-      <w:r>
-        <w:t xml:space="preserve">As cotações funcionarão como uma oferta, onde o fornecedor que puder atender aquela demanda deverá aceitar a cotação, liberando assim os meios de </w:t>
-      </w:r>
-      <w:r>
-        <w:lastRenderedPageBreak/>
-        <w:t>contato entre ambas as partes e dando a possibilidade de avaliações de preço, qualidade e entrega da parte do comprador para com o fornecedor.</w:t>
+      <w:r>
+        <w:t xml:space="preserve">enviado para o comprador, </w:t>
+      </w:r>
+      <w:r>
+        <w:t>libera</w:t>
+      </w:r>
+      <w:r>
+        <w:t>n</w:t>
+      </w:r>
+      <w:r>
+        <w:t>do assim os meios de contato entre ambas as partes e dando a possibilidade de avaliações de preço, qualidade e entrega da parte do comprador para com o fornecedor.</w:t>
       </w:r>
     </w:p>
     <w:p>
@@ -1340,15 +1336,7 @@
       </w:pPr>
       <w:r>
         <w:tab/>
-        <w:t xml:space="preserve">Após o primeiro feedback de alguns professores e da própria empresa, resolvemos mudar alguns aspectos do projeto para que assim possamos atender melhor os requisitos da empresa. A ideia inicial consistia em um aplicativo onde fornecedores cadastrariam produtos com seus devidos valores e detalhamentos e os compradores poderiam, de forma simplificada, selecionar os produtos e efetuar cotações de acordo com a quantidade indicada </w:t>
-      </w:r>
-      <w:proofErr w:type="gramStart"/>
-      <w:r>
-        <w:t>pelo mesmo</w:t>
-      </w:r>
-      <w:proofErr w:type="gramEnd"/>
-      <w:r>
-        <w:t xml:space="preserve">. </w:t>
+        <w:t xml:space="preserve">Após o primeiro feedback de alguns professores e da própria empresa, resolvemos mudar alguns aspectos do projeto para que assim possamos atender melhor os requisitos da empresa. A ideia inicial consistia em um aplicativo onde fornecedores cadastrariam produtos com seus devidos valores e detalhamentos e os compradores poderiam, de forma simplificada, selecionar os produtos e efetuar cotações de acordo com a quantidade indicada pelo mesmo. </w:t>
       </w:r>
     </w:p>
     <w:p>
@@ -1357,11 +1345,13 @@
         <w:jc w:val="both"/>
       </w:pPr>
       <w:r>
-        <w:t xml:space="preserve">A nova ideia consiste na cotação conforme parâmetros selecionados pelo comprador e caberá aos fornecedores aceitar ou não aquelas condições, garantindo assim uma experiência que prioriza o comprador. Manteremos a UX focada na simplicidade e agilidade, e utilizaremos a IA para auxílio e insights nas varreduras do banco de dados, como sugestão de fornecedores, de preço, de prazo, qualidade, </w:t>
-      </w:r>
-      <w:proofErr w:type="gramStart"/>
-      <w:r>
-        <w:t xml:space="preserve">avaliações, </w:t>
+        <w:t>A nova ideia consiste na cotação conforme parâmetros selecionados pelo comprador e caberá aos fornecedores aceitar ou não aquelas condições</w:t>
+      </w:r>
+      <w:r>
+        <w:t xml:space="preserve"> e informar o seu preço</w:t>
+      </w:r>
+      <w:r>
+        <w:t xml:space="preserve">, garantindo assim uma experiência que prioriza o comprador. Manteremos a UX focada na simplicidade e agilidade, e utilizaremos a IA para auxílio e insights nas varreduras do banco de dados, como sugestão de fornecedores, de preço, de prazo, qualidade, avaliações, </w:t>
       </w:r>
       <w:proofErr w:type="spellStart"/>
       <w:r>
@@ -1371,7 +1361,6 @@
       <w:r>
         <w:t>…</w:t>
       </w:r>
-      <w:proofErr w:type="gramEnd"/>
     </w:p>
     <w:p>
       <w:pPr>
@@ -1720,6 +1709,7 @@
         <w:jc w:val="both"/>
       </w:pPr>
       <w:r>
+        <w:lastRenderedPageBreak/>
         <w:t>PCA para redução de dimensionalidade das tabelas do banco;</w:t>
       </w:r>
     </w:p>
@@ -1756,12 +1746,7 @@
         <w:jc w:val="both"/>
       </w:pPr>
       <w:r>
-        <w:lastRenderedPageBreak/>
-        <w:t xml:space="preserve">NUMPY para operações numéricas e análise de dados calculando médias, valores </w:t>
-      </w:r>
-      <w:proofErr w:type="gramStart"/>
-      <w:r>
-        <w:t xml:space="preserve">totais, </w:t>
+        <w:t xml:space="preserve">NUMPY para operações numéricas e análise de dados calculando médias, valores totais, </w:t>
       </w:r>
       <w:proofErr w:type="spellStart"/>
       <w:r>
@@ -1769,11 +1754,7 @@
       </w:r>
       <w:proofErr w:type="spellEnd"/>
       <w:r>
-        <w:t>…</w:t>
-      </w:r>
-      <w:proofErr w:type="gramEnd"/>
-      <w:r>
-        <w:t>;</w:t>
+        <w:t>…;</w:t>
       </w:r>
     </w:p>
     <w:p>
@@ -1854,15 +1835,7 @@
       </w:r>
       <w:proofErr w:type="spellEnd"/>
       <w:r>
-        <w:t xml:space="preserve"> atribuídas para cada usuário. Além disso, a sugestão de como adequar uma nova cotação diretamente na tela do comprador, para que </w:t>
-      </w:r>
-      <w:proofErr w:type="gramStart"/>
-      <w:r>
-        <w:t>a mesma</w:t>
-      </w:r>
-      <w:proofErr w:type="gramEnd"/>
-      <w:r>
-        <w:t xml:space="preserve"> atenda a sua necessidade será feita através de inteligência artificial varrendo os dados do histórico (no banco de dados) e sugerindo alterações para maior assertividade no fechamento da cotação, como sugestões de alteração de valor, prazo de entrega, qualidade, </w:t>
+        <w:t xml:space="preserve"> atribuídas para cada usuário. Além disso, a sugestão de como adequar uma nova cotação diretamente na tela do comprador, para que a mesma atenda a sua necessidade será feita através de inteligência artificial varrendo os dados do histórico (no banco de dados) e sugerindo alterações para maior assertividade no fechamento da cotação, como sugestões de alteração de valor, prazo de entrega, qualidade, </w:t>
       </w:r>
       <w:proofErr w:type="spellStart"/>
       <w:r>
@@ -3547,28 +3520,28 @@
 </file>
 
 <file path=customXml/item1.xml><?xml version="1.0" encoding="utf-8"?>
+<b:Sources xmlns:b="http://schemas.openxmlformats.org/officeDocument/2006/bibliography" xmlns="http://schemas.openxmlformats.org/officeDocument/2006/bibliography" SelectedStyle="\APASixthEditionOfficeOnline.xsl" StyleName="APA" Version="6"/>
+</file>
+
+<file path=customXml/item2.xml><?xml version="1.0" encoding="utf-8"?>
 <go:gDocsCustomXmlDataStorage xmlns:go="http://customooxmlschemas.google.com/" xmlns:r="http://schemas.openxmlformats.org/officeDocument/2006/relationships" uri="GoogleDocsCustomDataVersion2">
   <go:docsCustomData xmlns:go="http://customooxmlschemas.google.com/" roundtripDataSignature="AMtx7mhDJ6X7Eyn4ultli9I7xpQMXC596w==">CgMxLjAyCGguZ2pkZ3hzMgloLjMwajB6bGwyCWguMWZvYjl0ZTIJaC4zem55c2g3MgloLjJldDkycDAyCGgudHlqY3d0MgloLjNkeTZ2a204AHIhMXlpeXVuQk5mY2lCMWdYQUZnVXZnT3FjS0syRk9rV3Jl</go:docsCustomData>
 </go:gDocsCustomXmlDataStorage>
 </file>
 
-<file path=customXml/item2.xml><?xml version="1.0" encoding="utf-8"?>
-<b:Sources xmlns:b="http://schemas.openxmlformats.org/officeDocument/2006/bibliography" xmlns="http://schemas.openxmlformats.org/officeDocument/2006/bibliography" SelectedStyle="\APASixthEditionOfficeOnline.xsl" StyleName="APA" Version="6"/>
+<file path=customXml/itemProps1.xml><?xml version="1.0" encoding="utf-8"?>
+<ds:datastoreItem xmlns:ds="http://schemas.openxmlformats.org/officeDocument/2006/customXml" ds:itemID="{8D02E2E4-013E-46C5-811D-AAC7402A0126}">
+  <ds:schemaRefs>
+    <ds:schemaRef ds:uri="http://schemas.openxmlformats.org/officeDocument/2006/bibliography"/>
+  </ds:schemaRefs>
+</ds:datastoreItem>
 </file>
 
-<file path=customXml/itemProps1.xml><?xml version="1.0" encoding="utf-8"?>
+<file path=customXml/itemProps2.xml><?xml version="1.0" encoding="utf-8"?>
 <ds:datastoreItem xmlns:ds="http://schemas.openxmlformats.org/officeDocument/2006/customXml" ds:itemID="{11111111-1234-1234-1234-123412341234}">
   <ds:schemaRefs>
     <ds:schemaRef ds:uri="http://customooxmlschemas.google.com/"/>
     <ds:schemaRef ds:uri="http://schemas.openxmlformats.org/officeDocument/2006/relationships"/>
   </ds:schemaRefs>
 </ds:datastoreItem>
-</file>
-
-<file path=customXml/itemProps2.xml><?xml version="1.0" encoding="utf-8"?>
-<ds:datastoreItem xmlns:ds="http://schemas.openxmlformats.org/officeDocument/2006/customXml" ds:itemID="{8D02E2E4-013E-46C5-811D-AAC7402A0126}">
-  <ds:schemaRefs>
-    <ds:schemaRef ds:uri="http://schemas.openxmlformats.org/officeDocument/2006/bibliography"/>
-  </ds:schemaRefs>
-</ds:datastoreItem>
 </file>
</xml_diff>